<commit_message>
Se sube practica optimizacion terminada
</commit_message>
<xml_diff>
--- a/4_ Mayo/Optimizacion/OptimizacionEquipo3.docx
+++ b/4_ Mayo/Optimizacion/OptimizacionEquipo3.docx
@@ -275,8 +275,6 @@
               </wp:inline>
             </w:drawing>
           </w:r>
-          <w:bookmarkStart w:id="0" w:name="_GoBack"/>
-          <w:bookmarkEnd w:id="0"/>
         </w:p>
         <w:p>
           <w:r>
@@ -799,29 +797,13 @@
           <w:lang w:val="es-MX"/>
         </w:rPr>
         <w:lastRenderedPageBreak/>
-        <w:t xml:space="preserve">Para que el votante pueda comprobar legalmente su voto, vamos a entregarle un identificador único que corresponde al momento exacto en el que se realizó la transacción del voto dentro del servidor. Este número será un </w:t>
-      </w:r>
-      <w:proofErr w:type="spellStart"/>
-      <w:r>
-        <w:rPr>
-          <w:b/>
-          <w:bCs/>
-          <w:lang w:val="es-MX"/>
-        </w:rPr>
-        <w:t>timestamp</w:t>
-      </w:r>
-      <w:proofErr w:type="spellEnd"/>
-      <w:r>
-        <w:rPr>
-          <w:lang w:val="es-MX"/>
-        </w:rPr>
-        <w:t xml:space="preserve"> que se construye mediante una estructura del tipo:</w:t>
+        <w:t>En esta práctica trataremos de realizar una optimización en el lado del servidor para mejorar su desempeño. Todas las pruebas debe realizarlas con la computadora más rápida en su equipo para la ejecución del servidor</w:t>
       </w:r>
       <w:r>
         <w:rPr>
           <w:lang w:val="es-MX"/>
         </w:rPr>
-        <w:cr/>
+        <w:t>.</w:t>
       </w:r>
     </w:p>
     <w:p>
@@ -857,35 +839,7 @@
         <w:rPr>
           <w:lang w:val="es-MX"/>
         </w:rPr>
-        <w:t xml:space="preserve">Dada la importancia del </w:t>
-      </w:r>
-      <w:proofErr w:type="spellStart"/>
-      <w:r>
-        <w:rPr>
-          <w:lang w:val="es-MX"/>
-        </w:rPr>
-        <w:t>timestamp</w:t>
-      </w:r>
-      <w:proofErr w:type="spellEnd"/>
-      <w:r>
-        <w:rPr>
-          <w:lang w:val="es-MX"/>
-        </w:rPr>
-        <w:t xml:space="preserve">, el servidor también deberá guardar en la base de datos y para cada registro el </w:t>
-      </w:r>
-      <w:proofErr w:type="spellStart"/>
-      <w:r>
-        <w:rPr>
-          <w:lang w:val="es-MX"/>
-        </w:rPr>
-        <w:t>timestmap</w:t>
-      </w:r>
-      <w:proofErr w:type="spellEnd"/>
-      <w:r>
-        <w:rPr>
-          <w:lang w:val="es-MX"/>
-        </w:rPr>
-        <w:t xml:space="preserve"> correspondiente.</w:t>
+        <w:t>Para tener una referencia realizaremos las siguientes pruebas de desempeño, considerando que solo se realizan diez mil votos enviados por el cliente hacia el servidor de la práctica anterior, evitando las impresiones a pantalla en ambos lados. Escriba en una hoja los tiempos resultantes en las pruebas:</w:t>
       </w:r>
     </w:p>
     <w:p>
@@ -893,7 +847,7 @@
         <w:pStyle w:val="Prrafodelista"/>
         <w:numPr>
           <w:ilvl w:val="0"/>
-          <w:numId w:val="11"/>
+          <w:numId w:val="12"/>
         </w:numPr>
         <w:jc w:val="both"/>
         <w:rPr>
@@ -904,41 +858,16 @@
         <w:rPr>
           <w:lang w:val="es-MX"/>
         </w:rPr>
-        <w:t xml:space="preserve">¿Sería aceptable en esta aplicación utilizar un </w:t>
-      </w:r>
-      <w:proofErr w:type="spellStart"/>
-      <w:r>
-        <w:rPr>
-          <w:lang w:val="es-MX"/>
-        </w:rPr>
-        <w:t>timestamp</w:t>
-      </w:r>
-      <w:proofErr w:type="spellEnd"/>
-      <w:r>
-        <w:rPr>
-          <w:lang w:val="es-MX"/>
-        </w:rPr>
-        <w:t xml:space="preserve"> que solo incluya la variable de segundos </w:t>
-      </w:r>
-      <w:proofErr w:type="spellStart"/>
-      <w:r>
-        <w:rPr>
-          <w:lang w:val="es-MX"/>
-        </w:rPr>
-        <w:t>time_t</w:t>
-      </w:r>
-      <w:proofErr w:type="spellEnd"/>
-      <w:r>
-        <w:rPr>
-          <w:lang w:val="es-MX"/>
-        </w:rPr>
-        <w:t>?</w:t>
+        <w:t xml:space="preserve">Tiempo en que se procesan los 10,000 votos con el servidor de la práctica pasada. </w:t>
       </w:r>
     </w:p>
     <w:p>
       <w:pPr>
         <w:pStyle w:val="Prrafodelista"/>
-        <w:ind w:left="765"/>
+        <w:numPr>
+          <w:ilvl w:val="1"/>
+          <w:numId w:val="12"/>
+        </w:numPr>
         <w:jc w:val="both"/>
         <w:rPr>
           <w:b/>
@@ -952,24 +881,13 @@
           <w:bCs/>
           <w:lang w:val="es-MX"/>
         </w:rPr>
-        <w:t>R: No</w:t>
-      </w:r>
-      <w:r>
-        <w:rPr>
-          <w:b/>
-          <w:bCs/>
-          <w:lang w:val="es-MX"/>
-        </w:rPr>
-        <w:t>.</w:t>
+        <w:t>Respuesta. 34.354s</w:t>
       </w:r>
     </w:p>
     <w:p>
       <w:pPr>
         <w:pStyle w:val="Prrafodelista"/>
-        <w:numPr>
-          <w:ilvl w:val="0"/>
-          <w:numId w:val="11"/>
-        </w:numPr>
+        <w:ind w:left="405"/>
         <w:jc w:val="both"/>
         <w:rPr>
           <w:lang w:val="es-MX"/>
@@ -977,232 +895,13 @@
       </w:pPr>
       <w:r>
         <w:rPr>
-          <w:lang w:val="es-MX"/>
-        </w:rPr>
-        <w:t>¿por qué?</w:t>
-      </w:r>
-    </w:p>
-    <w:p>
-      <w:pPr>
-        <w:pStyle w:val="Prrafodelista"/>
-        <w:ind w:left="765"/>
-        <w:jc w:val="both"/>
-        <w:rPr>
-          <w:lang w:val="es-MX"/>
-        </w:rPr>
-      </w:pPr>
-      <w:r>
-        <w:rPr>
-          <w:b/>
-          <w:bCs/>
-          <w:lang w:val="es-MX"/>
-        </w:rPr>
-        <w:t>R: Porque puede que en</w:t>
-      </w:r>
-      <w:r>
-        <w:rPr>
-          <w:b/>
-          <w:bCs/>
-          <w:lang w:val="es-MX"/>
-        </w:rPr>
-        <w:t xml:space="preserve"> el mismo segundo dos registros sean enviados al servidor, </w:t>
-      </w:r>
-      <w:r>
-        <w:rPr>
-          <w:b/>
-          <w:bCs/>
-          <w:lang w:val="es-MX"/>
-        </w:rPr>
-        <w:t>l</w:t>
-      </w:r>
-      <w:r>
-        <w:rPr>
-          <w:b/>
-          <w:bCs/>
-          <w:lang w:val="es-MX"/>
-        </w:rPr>
-        <w:t>o que provocaría que no tuvieran identificadores únicos.</w:t>
-      </w:r>
-      <w:r>
-        <w:rPr>
-          <w:lang w:val="es-MX"/>
-        </w:rPr>
-        <w:t xml:space="preserve"> </w:t>
-      </w:r>
-    </w:p>
-    <w:p>
-      <w:pPr>
-        <w:pStyle w:val="Prrafodelista"/>
-        <w:numPr>
-          <w:ilvl w:val="0"/>
-          <w:numId w:val="11"/>
-        </w:numPr>
-        <w:jc w:val="both"/>
-        <w:rPr>
-          <w:lang w:val="es-MX"/>
-        </w:rPr>
-      </w:pPr>
-      <w:r>
-        <w:rPr>
-          <w:lang w:val="es-MX"/>
-        </w:rPr>
-        <w:t xml:space="preserve">¿Existe la posibilidad de que el servidor devuelva un </w:t>
-      </w:r>
-      <w:proofErr w:type="spellStart"/>
-      <w:r>
-        <w:rPr>
-          <w:lang w:val="es-MX"/>
-        </w:rPr>
-        <w:t>timestamp</w:t>
-      </w:r>
-      <w:proofErr w:type="spellEnd"/>
-      <w:r>
-        <w:rPr>
-          <w:lang w:val="es-MX"/>
-        </w:rPr>
-        <w:t xml:space="preserve"> repetido a dos votantes distintos?</w:t>
-      </w:r>
-    </w:p>
-    <w:p>
-      <w:pPr>
-        <w:pStyle w:val="Prrafodelista"/>
-        <w:ind w:left="765"/>
-        <w:jc w:val="both"/>
-        <w:rPr>
-          <w:b/>
-          <w:bCs/>
-          <w:lang w:val="es-MX"/>
-        </w:rPr>
-      </w:pPr>
-      <w:r>
-        <w:rPr>
-          <w:b/>
-          <w:bCs/>
-          <w:lang w:val="es-MX"/>
-        </w:rPr>
-        <w:t xml:space="preserve">R: No es posible que esto pase, ya que </w:t>
-      </w:r>
-      <w:r>
-        <w:rPr>
-          <w:b/>
-          <w:bCs/>
-          <w:lang w:val="es-MX"/>
-        </w:rPr>
-        <w:t>el identificador esta planeado para que sea único, y en una cierta hora llega un registro</w:t>
-      </w:r>
-      <w:r>
-        <w:rPr>
-          <w:b/>
-          <w:bCs/>
-          <w:lang w:val="es-MX"/>
-        </w:rPr>
-        <w:t>, además el servidor en un mismo tiempo no recibe dos solicitudes, ya es que un servidor bloqueante.</w:t>
-      </w:r>
-    </w:p>
-    <w:p>
-      <w:pPr>
-        <w:pStyle w:val="Prrafodelista"/>
-        <w:numPr>
-          <w:ilvl w:val="0"/>
-          <w:numId w:val="11"/>
-        </w:numPr>
-        <w:jc w:val="both"/>
-        <w:rPr>
-          <w:lang w:val="es-MX"/>
-        </w:rPr>
-      </w:pPr>
-      <w:r>
-        <w:rPr>
-          <w:lang w:val="es-MX"/>
-        </w:rPr>
-        <w:t xml:space="preserve">¿Por qué sería necesario en esta aplicación distribuida el uso de la función </w:t>
-      </w:r>
-      <w:proofErr w:type="spellStart"/>
-      <w:proofErr w:type="gramStart"/>
-      <w:r>
-        <w:rPr>
-          <w:lang w:val="es-MX"/>
-        </w:rPr>
-        <w:t>fsync</w:t>
-      </w:r>
-      <w:proofErr w:type="spellEnd"/>
-      <w:r>
-        <w:rPr>
-          <w:lang w:val="es-MX"/>
-        </w:rPr>
-        <w:t>(</w:t>
-      </w:r>
-      <w:proofErr w:type="gramEnd"/>
-      <w:r>
-        <w:rPr>
-          <w:lang w:val="es-MX"/>
-        </w:rPr>
-        <w:t xml:space="preserve">) después de ejecutar la función </w:t>
-      </w:r>
-      <w:proofErr w:type="spellStart"/>
-      <w:r>
-        <w:rPr>
-          <w:lang w:val="es-MX"/>
-        </w:rPr>
-        <w:t>write</w:t>
-      </w:r>
-      <w:proofErr w:type="spellEnd"/>
-      <w:r>
-        <w:rPr>
-          <w:lang w:val="es-MX"/>
-        </w:rPr>
-        <w:t>()en el lado del servidor?</w:t>
-      </w:r>
-    </w:p>
-    <w:p>
-      <w:pPr>
-        <w:pStyle w:val="Prrafodelista"/>
-        <w:ind w:left="765"/>
-        <w:jc w:val="both"/>
-        <w:rPr>
-          <w:b/>
-          <w:bCs/>
-          <w:lang w:val="es-MX"/>
-        </w:rPr>
-      </w:pPr>
-      <w:r>
-        <w:rPr>
-          <w:b/>
-          <w:bCs/>
-          <w:lang w:val="es-MX"/>
-        </w:rPr>
-        <w:t>R: Para saber que el archivo ha sido almacenado de manera estable</w:t>
-      </w:r>
-      <w:r>
-        <w:rPr>
-          <w:b/>
-          <w:bCs/>
-          <w:lang w:val="es-MX"/>
-        </w:rPr>
-        <w:t>, que estén sincronizados y no haya problema de actualización.</w:t>
-      </w:r>
-    </w:p>
-    <w:p>
-      <w:pPr>
-        <w:jc w:val="center"/>
-        <w:rPr>
-          <w:b/>
-          <w:bCs/>
-          <w:lang w:val="es-MX"/>
-        </w:rPr>
-      </w:pPr>
-      <w:r>
-        <w:rPr>
-          <w:b/>
-          <w:bCs/>
           <w:noProof/>
-          <w:lang w:val="es-MX"/>
         </w:rPr>
         <w:drawing>
-          <wp:inline distT="0" distB="0" distL="0" distR="0" wp14:anchorId="0768E7C5" wp14:editId="0763AD1B">
-            <wp:extent cx="4810125" cy="3283585"/>
-            <wp:effectExtent l="0" t="0" r="9525" b="0"/>
-            <wp:docPr id="2" name="Imagen 2" descr="Captura de pantalla de un celular&#10;&#10;Descripción generada automáticamente"/>
+          <wp:inline distT="0" distB="0" distL="0" distR="0" wp14:anchorId="45A7930D" wp14:editId="23F33522">
+            <wp:extent cx="5080884" cy="986163"/>
+            <wp:effectExtent l="0" t="0" r="5715" b="4445"/>
+            <wp:docPr id="5" name="Imagen 5"/>
             <wp:cNvGraphicFramePr>
               <a:graphicFrameLocks xmlns:a="http://schemas.openxmlformats.org/drawingml/2006/main" noChangeAspect="1"/>
             </wp:cNvGraphicFramePr>
@@ -1210,8 +909,10 @@
               <a:graphicData uri="http://schemas.openxmlformats.org/drawingml/2006/picture">
                 <pic:pic xmlns:pic="http://schemas.openxmlformats.org/drawingml/2006/picture">
                   <pic:nvPicPr>
-                    <pic:cNvPr id="2" name="servidor corriendo.png"/>
-                    <pic:cNvPicPr/>
+                    <pic:cNvPr id="0" name="Picture 1"/>
+                    <pic:cNvPicPr>
+                      <a:picLocks noChangeAspect="1" noChangeArrowheads="1"/>
+                    </pic:cNvPicPr>
                   </pic:nvPicPr>
                   <pic:blipFill rotWithShape="1">
                     <a:blip r:embed="rId9">
@@ -1221,17 +922,18 @@
                         </a:ext>
                       </a:extLst>
                     </a:blip>
-                    <a:srcRect l="6279" t="13352" r="3469" b="4496"/>
+                    <a:srcRect r="-735" b="72254"/>
                     <a:stretch/>
                   </pic:blipFill>
                   <pic:spPr bwMode="auto">
                     <a:xfrm>
                       <a:off x="0" y="0"/>
-                      <a:ext cx="4811064" cy="3284226"/>
+                      <a:ext cx="5104341" cy="990716"/>
                     </a:xfrm>
                     <a:prstGeom prst="rect">
                       <a:avLst/>
                     </a:prstGeom>
+                    <a:noFill/>
                     <a:ln>
                       <a:noFill/>
                     </a:ln>
@@ -1250,7 +952,31 @@
     </w:p>
     <w:p>
       <w:pPr>
-        <w:jc w:val="center"/>
+        <w:pStyle w:val="Prrafodelista"/>
+        <w:numPr>
+          <w:ilvl w:val="0"/>
+          <w:numId w:val="12"/>
+        </w:numPr>
+        <w:jc w:val="both"/>
+        <w:rPr>
+          <w:lang w:val="es-MX"/>
+        </w:rPr>
+      </w:pPr>
+      <w:r>
+        <w:rPr>
+          <w:lang w:val="es-MX"/>
+        </w:rPr>
+        <w:t>Tiempo en que se procesan los 10,000 votos, sin validar en el servidor si el número de teléfono celular está repetido (práctica antepasada).</w:t>
+      </w:r>
+    </w:p>
+    <w:p>
+      <w:pPr>
+        <w:pStyle w:val="Prrafodelista"/>
+        <w:numPr>
+          <w:ilvl w:val="1"/>
+          <w:numId w:val="12"/>
+        </w:numPr>
+        <w:jc w:val="both"/>
         <w:rPr>
           <w:b/>
           <w:bCs/>
@@ -1261,15 +987,27 @@
         <w:rPr>
           <w:b/>
           <w:bCs/>
+          <w:lang w:val="es-MX"/>
+        </w:rPr>
+        <w:t>Respuesta. 4.015s</w:t>
+      </w:r>
+    </w:p>
+    <w:p>
+      <w:pPr>
+        <w:jc w:val="center"/>
+        <w:rPr>
+          <w:lang w:val="es-MX"/>
+        </w:rPr>
+      </w:pPr>
+      <w:r>
+        <w:rPr>
           <w:noProof/>
-          <w:lang w:val="es-MX"/>
-        </w:rPr>
-        <w:lastRenderedPageBreak/>
+        </w:rPr>
         <w:drawing>
-          <wp:inline distT="0" distB="0" distL="0" distR="0" wp14:anchorId="57AA35CB" wp14:editId="29EAA287">
-            <wp:extent cx="4791075" cy="2387600"/>
-            <wp:effectExtent l="0" t="0" r="9525" b="0"/>
-            <wp:docPr id="1" name="Imagen 1" descr="Captura de pantalla de un celular con texto&#10;&#10;Descripción generada automáticamente"/>
+          <wp:inline distT="0" distB="0" distL="0" distR="0" wp14:anchorId="125B96DE" wp14:editId="474C0D0A">
+            <wp:extent cx="5033176" cy="998346"/>
+            <wp:effectExtent l="0" t="0" r="0" b="0"/>
+            <wp:docPr id="6" name="Imagen 6"/>
             <wp:cNvGraphicFramePr>
               <a:graphicFrameLocks xmlns:a="http://schemas.openxmlformats.org/drawingml/2006/main" noChangeAspect="1"/>
             </wp:cNvGraphicFramePr>
@@ -1277,8 +1015,10 @@
               <a:graphicData uri="http://schemas.openxmlformats.org/drawingml/2006/picture">
                 <pic:pic xmlns:pic="http://schemas.openxmlformats.org/drawingml/2006/picture">
                   <pic:nvPicPr>
-                    <pic:cNvPr id="1" name="cliente.png"/>
-                    <pic:cNvPicPr/>
+                    <pic:cNvPr id="0" name="Picture 3"/>
+                    <pic:cNvPicPr>
+                      <a:picLocks noChangeAspect="1" noChangeArrowheads="1"/>
+                    </pic:cNvPicPr>
                   </pic:nvPicPr>
                   <pic:blipFill rotWithShape="1">
                     <a:blip r:embed="rId10">
@@ -1288,17 +1028,18 @@
                         </a:ext>
                       </a:extLst>
                     </a:blip>
-                    <a:srcRect l="6450" t="4300" r="3639" b="35953"/>
+                    <a:srcRect b="66033"/>
                     <a:stretch/>
                   </pic:blipFill>
                   <pic:spPr bwMode="auto">
                     <a:xfrm>
                       <a:off x="0" y="0"/>
-                      <a:ext cx="4798413" cy="2391257"/>
+                      <a:ext cx="5077270" cy="1007092"/>
                     </a:xfrm>
                     <a:prstGeom prst="rect">
                       <a:avLst/>
                     </a:prstGeom>
+                    <a:noFill/>
                     <a:ln>
                       <a:noFill/>
                     </a:ln>
@@ -1319,32 +1060,69 @@
       <w:pPr>
         <w:jc w:val="both"/>
         <w:rPr>
+          <w:lang w:val="es-MX"/>
+        </w:rPr>
+      </w:pPr>
+      <w:r>
+        <w:rPr>
+          <w:lang w:val="es-MX"/>
+        </w:rPr>
+        <w:t xml:space="preserve"> Ahora dé una respuesta bien justificada y consensada con su equipo a cada una de las siguientes preguntas. No olvide anotar todas sus respuestas en la bitácora.</w:t>
+      </w:r>
+    </w:p>
+    <w:p>
+      <w:pPr>
+        <w:pStyle w:val="Prrafodelista"/>
+        <w:numPr>
+          <w:ilvl w:val="0"/>
+          <w:numId w:val="13"/>
+        </w:numPr>
+        <w:jc w:val="both"/>
+        <w:rPr>
+          <w:lang w:val="es-MX"/>
+        </w:rPr>
+      </w:pPr>
+      <w:r>
+        <w:rPr>
+          <w:lang w:val="es-MX"/>
+        </w:rPr>
+        <w:t xml:space="preserve">¿Es posible en los casos A y B atender setenta millones de votos en el periodo de doce horas que duran las votaciones? </w:t>
+      </w:r>
+    </w:p>
+    <w:p>
+      <w:pPr>
+        <w:pStyle w:val="Prrafodelista"/>
+        <w:numPr>
+          <w:ilvl w:val="1"/>
+          <w:numId w:val="13"/>
+        </w:numPr>
+        <w:jc w:val="both"/>
+        <w:rPr>
           <w:b/>
           <w:bCs/>
           <w:lang w:val="es-MX"/>
         </w:rPr>
       </w:pPr>
-    </w:p>
-    <w:p>
-      <w:pPr>
-        <w:jc w:val="both"/>
+      <w:r>
         <w:rPr>
           <w:b/>
           <w:bCs/>
           <w:lang w:val="es-MX"/>
         </w:rPr>
-      </w:pPr>
+        <w:t xml:space="preserve">Respuesta. </w:t>
+      </w:r>
       <w:r>
         <w:rPr>
           <w:b/>
           <w:bCs/>
           <w:lang w:val="es-MX"/>
         </w:rPr>
-        <w:t xml:space="preserve">Ejercicio 2 </w:t>
+        <w:t>Si y no, para los casos respectivamente.</w:t>
       </w:r>
     </w:p>
     <w:p>
       <w:pPr>
+        <w:ind w:firstLine="405"/>
         <w:jc w:val="both"/>
         <w:rPr>
           <w:lang w:val="es-MX"/>
@@ -1354,56 +1132,122 @@
         <w:rPr>
           <w:lang w:val="es-MX"/>
         </w:rPr>
-        <w:t xml:space="preserve">Para evitar fraudes, solo se puede emitir un voto desde un número de teléfono celular (aunque podrían establecerse más restricciones como la de evitar que se duplique la CURP). Por esa razón, antes de que el servidor guarde el registro en la base de datos, deberá validar que el número de celular no se encuentre ya registrado, de lo contrario no lo almacenará. En caso de que se encuentre el número del celular se le enviará al votante un </w:t>
-      </w:r>
-      <w:proofErr w:type="spellStart"/>
-      <w:r>
-        <w:rPr>
-          <w:lang w:val="es-MX"/>
-        </w:rPr>
-        <w:t>timestamp</w:t>
-      </w:r>
-      <w:proofErr w:type="spellEnd"/>
-      <w:r>
-        <w:rPr>
-          <w:lang w:val="es-MX"/>
-        </w:rPr>
-        <w:t xml:space="preserve"> con el valor de segundos y microsegundos inicializados en cero. Sugerencia: Para realizar las búsquedas utilice la clase vector de STL y el método </w:t>
-      </w:r>
-      <w:proofErr w:type="spellStart"/>
-      <w:r>
-        <w:rPr>
-          <w:lang w:val="es-MX"/>
-        </w:rPr>
-        <w:t>binary_search</w:t>
-      </w:r>
-      <w:proofErr w:type="spellEnd"/>
-      <w:r>
-        <w:rPr>
-          <w:lang w:val="es-MX"/>
-        </w:rPr>
-        <w:t>, mientras mantiene en todo momento un vector ordenado de números telefónicos en RAM.</w:t>
+        <w:t xml:space="preserve">¿Por qué? </w:t>
       </w:r>
     </w:p>
     <w:p>
       <w:pPr>
-        <w:jc w:val="center"/>
-        <w:rPr>
-          <w:lang w:val="es-MX"/>
-        </w:rPr>
-      </w:pPr>
-      <w:r>
+        <w:pStyle w:val="Prrafodelista"/>
+        <w:numPr>
+          <w:ilvl w:val="0"/>
+          <w:numId w:val="14"/>
+        </w:numPr>
+        <w:jc w:val="both"/>
         <w:rPr>
           <w:b/>
           <w:bCs/>
+          <w:lang w:val="es-MX"/>
+        </w:rPr>
+      </w:pPr>
+      <w:r>
+        <w:rPr>
+          <w:b/>
+          <w:bCs/>
+          <w:lang w:val="es-MX"/>
+        </w:rPr>
+        <w:t xml:space="preserve">Respuesta. En el primer caso tardaríamos aproximadamente 66 horas para poder registrar 70 millones de votos, sin embargo, en el segundo caso si es posible porque según la estimación nos tardaríamos aproximadamente 7 horas para registrar los </w:t>
+      </w:r>
+      <w:r>
+        <w:rPr>
+          <w:b/>
+          <w:bCs/>
+          <w:lang w:val="es-MX"/>
+        </w:rPr>
+        <w:t xml:space="preserve">mismos </w:t>
+      </w:r>
+      <w:r>
+        <w:rPr>
+          <w:b/>
+          <w:bCs/>
+          <w:lang w:val="es-MX"/>
+        </w:rPr>
+        <w:t>votos.</w:t>
+      </w:r>
+    </w:p>
+    <w:p>
+      <w:pPr>
+        <w:ind w:firstLine="405"/>
+        <w:jc w:val="both"/>
+        <w:rPr>
+          <w:lang w:val="es-MX"/>
+        </w:rPr>
+      </w:pPr>
+    </w:p>
+    <w:p>
+      <w:pPr>
+        <w:ind w:firstLine="405"/>
+        <w:jc w:val="both"/>
+        <w:rPr>
+          <w:lang w:val="es-MX"/>
+        </w:rPr>
+      </w:pPr>
+      <w:r>
+        <w:rPr>
+          <w:lang w:val="es-MX"/>
+        </w:rPr>
+        <w:tab/>
+      </w:r>
+    </w:p>
+    <w:p>
+      <w:pPr>
+        <w:ind w:firstLine="405"/>
+        <w:jc w:val="both"/>
+        <w:rPr>
+          <w:lang w:val="es-MX"/>
+        </w:rPr>
+      </w:pPr>
+    </w:p>
+    <w:p>
+      <w:pPr>
+        <w:pStyle w:val="Prrafodelista"/>
+        <w:numPr>
+          <w:ilvl w:val="0"/>
+          <w:numId w:val="13"/>
+        </w:numPr>
+        <w:jc w:val="both"/>
+        <w:rPr>
+          <w:lang w:val="es-MX"/>
+        </w:rPr>
+      </w:pPr>
+      <w:r>
+        <w:rPr>
+          <w:lang w:val="es-MX"/>
+        </w:rPr>
+        <w:lastRenderedPageBreak/>
+        <w:t>¿En qué proporción irá creciendo el tiempo de respuesta en el servidor conforme aumenta el número de votos (pruebe con 5,000 y 20,000 votos e infiera)?</w:t>
+      </w:r>
+    </w:p>
+    <w:p>
+      <w:pPr>
+        <w:pStyle w:val="Prrafodelista"/>
+        <w:numPr>
+          <w:ilvl w:val="1"/>
+          <w:numId w:val="13"/>
+        </w:numPr>
+        <w:jc w:val="both"/>
+        <w:rPr>
+          <w:lang w:val="es-MX"/>
+        </w:rPr>
+      </w:pPr>
+      <w:r>
+        <w:rPr>
           <w:noProof/>
-          <w:lang w:val="es-MX"/>
         </w:rPr>
         <w:drawing>
-          <wp:inline distT="0" distB="0" distL="0" distR="0" wp14:anchorId="68B88253" wp14:editId="096C983A">
-            <wp:extent cx="4942169" cy="3441700"/>
-            <wp:effectExtent l="0" t="0" r="0" b="6350"/>
-            <wp:docPr id="4" name="Imagen 4" descr="Captura de pantalla de un celular&#10;&#10;Descripción generada automáticamente"/>
+          <wp:inline distT="0" distB="0" distL="0" distR="0" wp14:anchorId="68BDF38F" wp14:editId="4602ED54">
+            <wp:extent cx="5565913" cy="1129086"/>
+            <wp:effectExtent l="0" t="0" r="0" b="0"/>
+            <wp:docPr id="7" name="Imagen 7"/>
             <wp:cNvGraphicFramePr>
               <a:graphicFrameLocks xmlns:a="http://schemas.openxmlformats.org/drawingml/2006/main" noChangeAspect="1"/>
             </wp:cNvGraphicFramePr>
@@ -1411,8 +1255,10 @@
               <a:graphicData uri="http://schemas.openxmlformats.org/drawingml/2006/picture">
                 <pic:pic xmlns:pic="http://schemas.openxmlformats.org/drawingml/2006/picture">
                   <pic:nvPicPr>
-                    <pic:cNvPr id="4" name="servidor iniciado y corriendo.png"/>
-                    <pic:cNvPicPr/>
+                    <pic:cNvPr id="0" name="Picture 5"/>
+                    <pic:cNvPicPr>
+                      <a:picLocks noChangeAspect="1" noChangeArrowheads="1"/>
+                    </pic:cNvPicPr>
                   </pic:nvPicPr>
                   <pic:blipFill rotWithShape="1">
                     <a:blip r:embed="rId11">
@@ -1422,17 +1268,18 @@
                         </a:ext>
                       </a:extLst>
                     </a:blip>
-                    <a:srcRect l="6619" t="12899" r="3937" b="4044"/>
+                    <a:srcRect r="823" b="65548"/>
                     <a:stretch/>
                   </pic:blipFill>
                   <pic:spPr bwMode="auto">
                     <a:xfrm>
                       <a:off x="0" y="0"/>
-                      <a:ext cx="4951276" cy="3448042"/>
+                      <a:ext cx="5565913" cy="1129086"/>
                     </a:xfrm>
                     <a:prstGeom prst="rect">
                       <a:avLst/>
                     </a:prstGeom>
+                    <a:noFill/>
                     <a:ln>
                       <a:noFill/>
                     </a:ln>
@@ -1451,35 +1298,25 @@
     </w:p>
     <w:p>
       <w:pPr>
+        <w:pStyle w:val="Prrafodelista"/>
+        <w:numPr>
+          <w:ilvl w:val="1"/>
+          <w:numId w:val="13"/>
+        </w:numPr>
         <w:jc w:val="both"/>
         <w:rPr>
-          <w:b/>
-          <w:bCs/>
           <w:lang w:val="es-MX"/>
         </w:rPr>
       </w:pPr>
-    </w:p>
-    <w:p>
-      <w:pPr>
-        <w:jc w:val="center"/>
-        <w:rPr>
-          <w:b/>
-          <w:bCs/>
-          <w:lang w:val="es-MX"/>
-        </w:rPr>
-      </w:pPr>
       <w:r>
         <w:rPr>
-          <w:b/>
-          <w:bCs/>
           <w:noProof/>
-          <w:lang w:val="es-MX"/>
         </w:rPr>
         <w:drawing>
-          <wp:inline distT="0" distB="0" distL="0" distR="0" wp14:anchorId="4A3B98C5" wp14:editId="516C4532">
-            <wp:extent cx="5591175" cy="2496621"/>
+          <wp:inline distT="0" distB="0" distL="0" distR="0" wp14:anchorId="13F4CF10" wp14:editId="4D39310A">
+            <wp:extent cx="5565775" cy="1144905"/>
             <wp:effectExtent l="0" t="0" r="0" b="0"/>
-            <wp:docPr id="3" name="Imagen 3" descr="Captura de pantalla de un celular con texto&#10;&#10;Descripción generada automáticamente"/>
+            <wp:docPr id="8" name="Imagen 8"/>
             <wp:cNvGraphicFramePr>
               <a:graphicFrameLocks xmlns:a="http://schemas.openxmlformats.org/drawingml/2006/main" noChangeAspect="1"/>
             </wp:cNvGraphicFramePr>
@@ -1487,8 +1324,10 @@
               <a:graphicData uri="http://schemas.openxmlformats.org/drawingml/2006/picture">
                 <pic:pic xmlns:pic="http://schemas.openxmlformats.org/drawingml/2006/picture">
                   <pic:nvPicPr>
-                    <pic:cNvPr id="3" name="cliente.png"/>
-                    <pic:cNvPicPr/>
+                    <pic:cNvPr id="0" name="Picture 7"/>
+                    <pic:cNvPicPr>
+                      <a:picLocks noChangeAspect="1" noChangeArrowheads="1"/>
+                    </pic:cNvPicPr>
                   </pic:nvPicPr>
                   <pic:blipFill rotWithShape="1">
                     <a:blip r:embed="rId12">
@@ -1498,17 +1337,18 @@
                         </a:ext>
                       </a:extLst>
                     </a:blip>
-                    <a:srcRect t="5205" r="9538" b="40933"/>
+                    <a:srcRect b="65062"/>
                     <a:stretch/>
                   </pic:blipFill>
                   <pic:spPr bwMode="auto">
                     <a:xfrm>
                       <a:off x="0" y="0"/>
-                      <a:ext cx="5612532" cy="2506158"/>
+                      <a:ext cx="5566179" cy="1144988"/>
                     </a:xfrm>
                     <a:prstGeom prst="rect">
                       <a:avLst/>
                     </a:prstGeom>
+                    <a:noFill/>
                     <a:ln>
                       <a:noFill/>
                     </a:ln>
@@ -1525,8 +1365,122 @@
         </w:drawing>
       </w:r>
     </w:p>
+    <w:p>
+      <w:pPr>
+        <w:pStyle w:val="Prrafodelista"/>
+        <w:numPr>
+          <w:ilvl w:val="1"/>
+          <w:numId w:val="13"/>
+        </w:numPr>
+        <w:jc w:val="both"/>
+        <w:rPr>
+          <w:lang w:val="es-MX"/>
+        </w:rPr>
+      </w:pPr>
+      <w:r>
+        <w:rPr>
+          <w:noProof/>
+        </w:rPr>
+        <w:drawing>
+          <wp:inline distT="0" distB="0" distL="0" distR="0" wp14:anchorId="36CC4CDA" wp14:editId="4EDFA778">
+            <wp:extent cx="5637475" cy="1001395"/>
+            <wp:effectExtent l="0" t="0" r="0" b="8255"/>
+            <wp:docPr id="9" name="Imagen 9"/>
+            <wp:cNvGraphicFramePr>
+              <a:graphicFrameLocks xmlns:a="http://schemas.openxmlformats.org/drawingml/2006/main" noChangeAspect="1"/>
+            </wp:cNvGraphicFramePr>
+            <a:graphic xmlns:a="http://schemas.openxmlformats.org/drawingml/2006/main">
+              <a:graphicData uri="http://schemas.openxmlformats.org/drawingml/2006/picture">
+                <pic:pic xmlns:pic="http://schemas.openxmlformats.org/drawingml/2006/picture">
+                  <pic:nvPicPr>
+                    <pic:cNvPr id="0" name="Picture 9"/>
+                    <pic:cNvPicPr>
+                      <a:picLocks noChangeAspect="1" noChangeArrowheads="1"/>
+                    </pic:cNvPicPr>
+                  </pic:nvPicPr>
+                  <pic:blipFill rotWithShape="1">
+                    <a:blip r:embed="rId13">
+                      <a:extLst>
+                        <a:ext uri="{28A0092B-C50C-407E-A947-70E740481C1C}">
+                          <a14:useLocalDpi xmlns:a14="http://schemas.microsoft.com/office/drawing/2010/main" val="0"/>
+                        </a:ext>
+                      </a:extLst>
+                    </a:blip>
+                    <a:srcRect l="-1" r="-1443" b="69430"/>
+                    <a:stretch/>
+                  </pic:blipFill>
+                  <pic:spPr bwMode="auto">
+                    <a:xfrm>
+                      <a:off x="0" y="0"/>
+                      <a:ext cx="5643185" cy="1002409"/>
+                    </a:xfrm>
+                    <a:prstGeom prst="rect">
+                      <a:avLst/>
+                    </a:prstGeom>
+                    <a:noFill/>
+                    <a:ln>
+                      <a:noFill/>
+                    </a:ln>
+                    <a:extLst>
+                      <a:ext uri="{53640926-AAD7-44D8-BBD7-CCE9431645EC}">
+                        <a14:shadowObscured xmlns:a14="http://schemas.microsoft.com/office/drawing/2010/main"/>
+                      </a:ext>
+                    </a:extLst>
+                  </pic:spPr>
+                </pic:pic>
+              </a:graphicData>
+            </a:graphic>
+          </wp:inline>
+        </w:drawing>
+      </w:r>
+    </w:p>
+    <w:p>
+      <w:pPr>
+        <w:pStyle w:val="Prrafodelista"/>
+        <w:numPr>
+          <w:ilvl w:val="1"/>
+          <w:numId w:val="13"/>
+        </w:numPr>
+        <w:jc w:val="both"/>
+        <w:rPr>
+          <w:lang w:val="es-MX"/>
+        </w:rPr>
+      </w:pPr>
+      <w:bookmarkStart w:id="0" w:name="_GoBack"/>
+      <w:bookmarkEnd w:id="0"/>
+    </w:p>
+    <w:p>
+      <w:pPr>
+        <w:pStyle w:val="Prrafodelista"/>
+        <w:ind w:left="405"/>
+        <w:jc w:val="both"/>
+        <w:rPr>
+          <w:lang w:val="es-MX"/>
+        </w:rPr>
+      </w:pPr>
+    </w:p>
+    <w:p>
+      <w:pPr>
+        <w:pStyle w:val="Prrafodelista"/>
+        <w:ind w:left="405"/>
+        <w:jc w:val="both"/>
+        <w:rPr>
+          <w:lang w:val="es-MX"/>
+        </w:rPr>
+      </w:pPr>
+    </w:p>
+    <w:p>
+      <w:pPr>
+        <w:jc w:val="center"/>
+        <w:rPr>
+          <w:b/>
+          <w:bCs/>
+          <w:lang w:val="es-MX"/>
+        </w:rPr>
+      </w:pPr>
+    </w:p>
     <w:sectPr>
-      <w:headerReference w:type="default" r:id="rId13"/>
+      <w:headerReference w:type="default" r:id="rId14"/>
       <w:pgSz w:w="12240" w:h="15840"/>
       <w:pgMar w:top="1417" w:right="1701" w:bottom="1417" w:left="1701" w:header="708" w:footer="708" w:gutter="0"/>
       <w:pgNumType w:start="0"/>
@@ -2032,6 +1986,95 @@
     </w:lvl>
   </w:abstractNum>
   <w:abstractNum w:abstractNumId="4" w15:restartNumberingAfterBreak="0">
+    <w:nsid w:val="1E6F2D0D"/>
+    <w:multiLevelType w:val="hybridMultilevel"/>
+    <w:tmpl w:val="4F4C6D8E"/>
+    <w:lvl w:ilvl="0" w:tplc="11D2EEF2">
+      <w:start w:val="1"/>
+      <w:numFmt w:val="decimal"/>
+      <w:lvlText w:val="%1)"/>
+      <w:lvlJc w:val="left"/>
+      <w:pPr>
+        <w:ind w:left="405" w:hanging="360"/>
+      </w:pPr>
+      <w:rPr>
+        <w:rFonts w:hint="default"/>
+      </w:rPr>
+    </w:lvl>
+    <w:lvl w:ilvl="1" w:tplc="04090019">
+      <w:start w:val="1"/>
+      <w:numFmt w:val="lowerLetter"/>
+      <w:lvlText w:val="%2."/>
+      <w:lvlJc w:val="left"/>
+      <w:pPr>
+        <w:ind w:left="1125" w:hanging="360"/>
+      </w:pPr>
+    </w:lvl>
+    <w:lvl w:ilvl="2" w:tplc="0409001B" w:tentative="1">
+      <w:start w:val="1"/>
+      <w:numFmt w:val="lowerRoman"/>
+      <w:lvlText w:val="%3."/>
+      <w:lvlJc w:val="right"/>
+      <w:pPr>
+        <w:ind w:left="1845" w:hanging="180"/>
+      </w:pPr>
+    </w:lvl>
+    <w:lvl w:ilvl="3" w:tplc="0409000F" w:tentative="1">
+      <w:start w:val="1"/>
+      <w:numFmt w:val="decimal"/>
+      <w:lvlText w:val="%4."/>
+      <w:lvlJc w:val="left"/>
+      <w:pPr>
+        <w:ind w:left="2565" w:hanging="360"/>
+      </w:pPr>
+    </w:lvl>
+    <w:lvl w:ilvl="4" w:tplc="04090019" w:tentative="1">
+      <w:start w:val="1"/>
+      <w:numFmt w:val="lowerLetter"/>
+      <w:lvlText w:val="%5."/>
+      <w:lvlJc w:val="left"/>
+      <w:pPr>
+        <w:ind w:left="3285" w:hanging="360"/>
+      </w:pPr>
+    </w:lvl>
+    <w:lvl w:ilvl="5" w:tplc="0409001B" w:tentative="1">
+      <w:start w:val="1"/>
+      <w:numFmt w:val="lowerRoman"/>
+      <w:lvlText w:val="%6."/>
+      <w:lvlJc w:val="right"/>
+      <w:pPr>
+        <w:ind w:left="4005" w:hanging="180"/>
+      </w:pPr>
+    </w:lvl>
+    <w:lvl w:ilvl="6" w:tplc="0409000F" w:tentative="1">
+      <w:start w:val="1"/>
+      <w:numFmt w:val="decimal"/>
+      <w:lvlText w:val="%7."/>
+      <w:lvlJc w:val="left"/>
+      <w:pPr>
+        <w:ind w:left="4725" w:hanging="360"/>
+      </w:pPr>
+    </w:lvl>
+    <w:lvl w:ilvl="7" w:tplc="04090019" w:tentative="1">
+      <w:start w:val="1"/>
+      <w:numFmt w:val="lowerLetter"/>
+      <w:lvlText w:val="%8."/>
+      <w:lvlJc w:val="left"/>
+      <w:pPr>
+        <w:ind w:left="5445" w:hanging="360"/>
+      </w:pPr>
+    </w:lvl>
+    <w:lvl w:ilvl="8" w:tplc="0409001B" w:tentative="1">
+      <w:start w:val="1"/>
+      <w:numFmt w:val="lowerRoman"/>
+      <w:lvlText w:val="%9."/>
+      <w:lvlJc w:val="right"/>
+      <w:pPr>
+        <w:ind w:left="6165" w:hanging="180"/>
+      </w:pPr>
+    </w:lvl>
+  </w:abstractNum>
+  <w:abstractNum w:abstractNumId="5" w15:restartNumberingAfterBreak="0">
     <w:nsid w:val="26A07D81"/>
     <w:multiLevelType w:val="multilevel"/>
     <w:tmpl w:val="2A30D600"/>
@@ -2144,7 +2187,96 @@
       </w:pPr>
     </w:lvl>
   </w:abstractNum>
-  <w:abstractNum w:abstractNumId="5" w15:restartNumberingAfterBreak="0">
+  <w:abstractNum w:abstractNumId="6" w15:restartNumberingAfterBreak="0">
+    <w:nsid w:val="2AB5165B"/>
+    <w:multiLevelType w:val="hybridMultilevel"/>
+    <w:tmpl w:val="C4CA0674"/>
+    <w:lvl w:ilvl="0" w:tplc="DFD6C204">
+      <w:start w:val="1"/>
+      <w:numFmt w:val="upperLetter"/>
+      <w:lvlText w:val="%1)"/>
+      <w:lvlJc w:val="left"/>
+      <w:pPr>
+        <w:ind w:left="405" w:hanging="360"/>
+      </w:pPr>
+      <w:rPr>
+        <w:rFonts w:hint="default"/>
+      </w:rPr>
+    </w:lvl>
+    <w:lvl w:ilvl="1" w:tplc="04090019">
+      <w:start w:val="1"/>
+      <w:numFmt w:val="lowerLetter"/>
+      <w:lvlText w:val="%2."/>
+      <w:lvlJc w:val="left"/>
+      <w:pPr>
+        <w:ind w:left="1125" w:hanging="360"/>
+      </w:pPr>
+    </w:lvl>
+    <w:lvl w:ilvl="2" w:tplc="0409001B" w:tentative="1">
+      <w:start w:val="1"/>
+      <w:numFmt w:val="lowerRoman"/>
+      <w:lvlText w:val="%3."/>
+      <w:lvlJc w:val="right"/>
+      <w:pPr>
+        <w:ind w:left="1845" w:hanging="180"/>
+      </w:pPr>
+    </w:lvl>
+    <w:lvl w:ilvl="3" w:tplc="0409000F" w:tentative="1">
+      <w:start w:val="1"/>
+      <w:numFmt w:val="decimal"/>
+      <w:lvlText w:val="%4."/>
+      <w:lvlJc w:val="left"/>
+      <w:pPr>
+        <w:ind w:left="2565" w:hanging="360"/>
+      </w:pPr>
+    </w:lvl>
+    <w:lvl w:ilvl="4" w:tplc="04090019" w:tentative="1">
+      <w:start w:val="1"/>
+      <w:numFmt w:val="lowerLetter"/>
+      <w:lvlText w:val="%5."/>
+      <w:lvlJc w:val="left"/>
+      <w:pPr>
+        <w:ind w:left="3285" w:hanging="360"/>
+      </w:pPr>
+    </w:lvl>
+    <w:lvl w:ilvl="5" w:tplc="0409001B" w:tentative="1">
+      <w:start w:val="1"/>
+      <w:numFmt w:val="lowerRoman"/>
+      <w:lvlText w:val="%6."/>
+      <w:lvlJc w:val="right"/>
+      <w:pPr>
+        <w:ind w:left="4005" w:hanging="180"/>
+      </w:pPr>
+    </w:lvl>
+    <w:lvl w:ilvl="6" w:tplc="0409000F" w:tentative="1">
+      <w:start w:val="1"/>
+      <w:numFmt w:val="decimal"/>
+      <w:lvlText w:val="%7."/>
+      <w:lvlJc w:val="left"/>
+      <w:pPr>
+        <w:ind w:left="4725" w:hanging="360"/>
+      </w:pPr>
+    </w:lvl>
+    <w:lvl w:ilvl="7" w:tplc="04090019" w:tentative="1">
+      <w:start w:val="1"/>
+      <w:numFmt w:val="lowerLetter"/>
+      <w:lvlText w:val="%8."/>
+      <w:lvlJc w:val="left"/>
+      <w:pPr>
+        <w:ind w:left="5445" w:hanging="360"/>
+      </w:pPr>
+    </w:lvl>
+    <w:lvl w:ilvl="8" w:tplc="0409001B" w:tentative="1">
+      <w:start w:val="1"/>
+      <w:numFmt w:val="lowerRoman"/>
+      <w:lvlText w:val="%9."/>
+      <w:lvlJc w:val="right"/>
+      <w:pPr>
+        <w:ind w:left="6165" w:hanging="180"/>
+      </w:pPr>
+    </w:lvl>
+  </w:abstractNum>
+  <w:abstractNum w:abstractNumId="7" w15:restartNumberingAfterBreak="0">
     <w:nsid w:val="34CD4D79"/>
     <w:multiLevelType w:val="multilevel"/>
     <w:tmpl w:val="DBB0A9FC"/>
@@ -2257,7 +2389,93 @@
       </w:pPr>
     </w:lvl>
   </w:abstractNum>
-  <w:abstractNum w:abstractNumId="6" w15:restartNumberingAfterBreak="0">
+  <w:abstractNum w:abstractNumId="8" w15:restartNumberingAfterBreak="0">
+    <w:nsid w:val="3DF06A79"/>
+    <w:multiLevelType w:val="hybridMultilevel"/>
+    <w:tmpl w:val="06321720"/>
+    <w:lvl w:ilvl="0" w:tplc="04090019">
+      <w:start w:val="1"/>
+      <w:numFmt w:val="lowerLetter"/>
+      <w:lvlText w:val="%1."/>
+      <w:lvlJc w:val="left"/>
+      <w:pPr>
+        <w:ind w:left="1125" w:hanging="360"/>
+      </w:pPr>
+    </w:lvl>
+    <w:lvl w:ilvl="1" w:tplc="04090019" w:tentative="1">
+      <w:start w:val="1"/>
+      <w:numFmt w:val="lowerLetter"/>
+      <w:lvlText w:val="%2."/>
+      <w:lvlJc w:val="left"/>
+      <w:pPr>
+        <w:ind w:left="1845" w:hanging="360"/>
+      </w:pPr>
+    </w:lvl>
+    <w:lvl w:ilvl="2" w:tplc="0409001B" w:tentative="1">
+      <w:start w:val="1"/>
+      <w:numFmt w:val="lowerRoman"/>
+      <w:lvlText w:val="%3."/>
+      <w:lvlJc w:val="right"/>
+      <w:pPr>
+        <w:ind w:left="2565" w:hanging="180"/>
+      </w:pPr>
+    </w:lvl>
+    <w:lvl w:ilvl="3" w:tplc="0409000F" w:tentative="1">
+      <w:start w:val="1"/>
+      <w:numFmt w:val="decimal"/>
+      <w:lvlText w:val="%4."/>
+      <w:lvlJc w:val="left"/>
+      <w:pPr>
+        <w:ind w:left="3285" w:hanging="360"/>
+      </w:pPr>
+    </w:lvl>
+    <w:lvl w:ilvl="4" w:tplc="04090019" w:tentative="1">
+      <w:start w:val="1"/>
+      <w:numFmt w:val="lowerLetter"/>
+      <w:lvlText w:val="%5."/>
+      <w:lvlJc w:val="left"/>
+      <w:pPr>
+        <w:ind w:left="4005" w:hanging="360"/>
+      </w:pPr>
+    </w:lvl>
+    <w:lvl w:ilvl="5" w:tplc="0409001B" w:tentative="1">
+      <w:start w:val="1"/>
+      <w:numFmt w:val="lowerRoman"/>
+      <w:lvlText w:val="%6."/>
+      <w:lvlJc w:val="right"/>
+      <w:pPr>
+        <w:ind w:left="4725" w:hanging="180"/>
+      </w:pPr>
+    </w:lvl>
+    <w:lvl w:ilvl="6" w:tplc="0409000F" w:tentative="1">
+      <w:start w:val="1"/>
+      <w:numFmt w:val="decimal"/>
+      <w:lvlText w:val="%7."/>
+      <w:lvlJc w:val="left"/>
+      <w:pPr>
+        <w:ind w:left="5445" w:hanging="360"/>
+      </w:pPr>
+    </w:lvl>
+    <w:lvl w:ilvl="7" w:tplc="04090019" w:tentative="1">
+      <w:start w:val="1"/>
+      <w:numFmt w:val="lowerLetter"/>
+      <w:lvlText w:val="%8."/>
+      <w:lvlJc w:val="left"/>
+      <w:pPr>
+        <w:ind w:left="6165" w:hanging="360"/>
+      </w:pPr>
+    </w:lvl>
+    <w:lvl w:ilvl="8" w:tplc="0409001B" w:tentative="1">
+      <w:start w:val="1"/>
+      <w:numFmt w:val="lowerRoman"/>
+      <w:lvlText w:val="%9."/>
+      <w:lvlJc w:val="right"/>
+      <w:pPr>
+        <w:ind w:left="6885" w:hanging="180"/>
+      </w:pPr>
+    </w:lvl>
+  </w:abstractNum>
+  <w:abstractNum w:abstractNumId="9" w15:restartNumberingAfterBreak="0">
     <w:nsid w:val="5E6E7B45"/>
     <w:multiLevelType w:val="multilevel"/>
     <w:tmpl w:val="CEB82834"/>
@@ -2370,7 +2588,7 @@
       </w:pPr>
     </w:lvl>
   </w:abstractNum>
-  <w:abstractNum w:abstractNumId="7" w15:restartNumberingAfterBreak="0">
+  <w:abstractNum w:abstractNumId="10" w15:restartNumberingAfterBreak="0">
     <w:nsid w:val="5EFE72B6"/>
     <w:multiLevelType w:val="multilevel"/>
     <w:tmpl w:val="E73A38AC"/>
@@ -2483,7 +2701,7 @@
       </w:pPr>
     </w:lvl>
   </w:abstractNum>
-  <w:abstractNum w:abstractNumId="8" w15:restartNumberingAfterBreak="0">
+  <w:abstractNum w:abstractNumId="11" w15:restartNumberingAfterBreak="0">
     <w:nsid w:val="69803261"/>
     <w:multiLevelType w:val="hybridMultilevel"/>
     <w:tmpl w:val="DACE8C62"/>
@@ -2596,7 +2814,7 @@
       </w:rPr>
     </w:lvl>
   </w:abstractNum>
-  <w:abstractNum w:abstractNumId="9" w15:restartNumberingAfterBreak="0">
+  <w:abstractNum w:abstractNumId="12" w15:restartNumberingAfterBreak="0">
     <w:nsid w:val="763A70DD"/>
     <w:multiLevelType w:val="multilevel"/>
     <w:tmpl w:val="2216F338"/>
@@ -2709,7 +2927,7 @@
       </w:pPr>
     </w:lvl>
   </w:abstractNum>
-  <w:abstractNum w:abstractNumId="10" w15:restartNumberingAfterBreak="0">
+  <w:abstractNum w:abstractNumId="13" w15:restartNumberingAfterBreak="0">
     <w:nsid w:val="7F1D5EBC"/>
     <w:multiLevelType w:val="multilevel"/>
     <w:tmpl w:val="5E6EFFA8"/>
@@ -2823,28 +3041,28 @@
     </w:lvl>
   </w:abstractNum>
   <w:num w:numId="1">
-    <w:abstractNumId w:val="5"/>
+    <w:abstractNumId w:val="7"/>
   </w:num>
   <w:num w:numId="2">
     <w:abstractNumId w:val="0"/>
   </w:num>
   <w:num w:numId="3">
-    <w:abstractNumId w:val="6"/>
+    <w:abstractNumId w:val="9"/>
   </w:num>
   <w:num w:numId="4">
-    <w:abstractNumId w:val="4"/>
+    <w:abstractNumId w:val="5"/>
   </w:num>
   <w:num w:numId="5">
     <w:abstractNumId w:val="1"/>
   </w:num>
   <w:num w:numId="6">
-    <w:abstractNumId w:val="7"/>
+    <w:abstractNumId w:val="10"/>
   </w:num>
   <w:num w:numId="7">
-    <w:abstractNumId w:val="10"/>
+    <w:abstractNumId w:val="13"/>
   </w:num>
   <w:num w:numId="8">
-    <w:abstractNumId w:val="9"/>
+    <w:abstractNumId w:val="12"/>
   </w:num>
   <w:num w:numId="9">
     <w:abstractNumId w:val="3"/>
@@ -2853,6 +3071,15 @@
     <w:abstractNumId w:val="2"/>
   </w:num>
   <w:num w:numId="11">
+    <w:abstractNumId w:val="11"/>
+  </w:num>
+  <w:num w:numId="12">
+    <w:abstractNumId w:val="6"/>
+  </w:num>
+  <w:num w:numId="13">
+    <w:abstractNumId w:val="4"/>
+  </w:num>
+  <w:num w:numId="14">
     <w:abstractNumId w:val="8"/>
   </w:num>
 </w:numbering>
@@ -3751,19 +3978,19 @@
 
 <file path=word/glossary/fontTable.xml><?xml version="1.0" encoding="utf-8"?>
 <w:fonts xmlns:mc="http://schemas.openxmlformats.org/markup-compatibility/2006" xmlns:r="http://schemas.openxmlformats.org/officeDocument/2006/relationships" xmlns:w="http://schemas.openxmlformats.org/wordprocessingml/2006/main" xmlns:w14="http://schemas.microsoft.com/office/word/2010/wordml" xmlns:w15="http://schemas.microsoft.com/office/word/2012/wordml" xmlns:w16cid="http://schemas.microsoft.com/office/word/2016/wordml/cid" xmlns:w16se="http://schemas.microsoft.com/office/word/2015/wordml/symex" mc:Ignorable="w14 w15 w16se w16cid">
+  <w:font w:name="Times New Roman">
+    <w:panose1 w:val="02020603050405020304"/>
+    <w:charset w:val="00"/>
+    <w:family w:val="roman"/>
+    <w:pitch w:val="variable"/>
+    <w:sig w:usb0="E0002AFF" w:usb1="C0007843" w:usb2="00000009" w:usb3="00000000" w:csb0="000001FF" w:csb1="00000000"/>
+  </w:font>
   <w:font w:name="Symbol">
     <w:panose1 w:val="05050102010706020507"/>
     <w:charset w:val="02"/>
     <w:family w:val="roman"/>
     <w:pitch w:val="variable"/>
     <w:sig w:usb0="00000000" w:usb1="10000000" w:usb2="00000000" w:usb3="00000000" w:csb0="80000000" w:csb1="00000000"/>
-  </w:font>
-  <w:font w:name="Times New Roman">
-    <w:panose1 w:val="02020603050405020304"/>
-    <w:charset w:val="00"/>
-    <w:family w:val="roman"/>
-    <w:pitch w:val="variable"/>
-    <w:sig w:usb0="E0002EFF" w:usb1="C000785B" w:usb2="00000009" w:usb3="00000000" w:csb0="000001FF" w:csb1="00000000"/>
   </w:font>
   <w:font w:name="Courier New">
     <w:panose1 w:val="02070309020205020404"/>
@@ -3784,14 +4011,14 @@
     <w:charset w:val="00"/>
     <w:family w:val="swiss"/>
     <w:pitch w:val="variable"/>
-    <w:sig w:usb0="E4002EFF" w:usb1="C000247B" w:usb2="00000009" w:usb3="00000000" w:csb0="000001FF" w:csb1="00000000"/>
+    <w:sig w:usb0="A0002AEF" w:usb1="4000207B" w:usb2="00000000" w:usb3="00000000" w:csb0="000001FF" w:csb1="00000000"/>
   </w:font>
   <w:font w:name="Calibri Light">
     <w:panose1 w:val="020F0302020204030204"/>
     <w:charset w:val="00"/>
     <w:family w:val="swiss"/>
     <w:pitch w:val="variable"/>
-    <w:sig w:usb0="E4002EFF" w:usb1="C000247B" w:usb2="00000009" w:usb3="00000000" w:csb0="000001FF" w:csb1="00000000"/>
+    <w:sig w:usb0="A0002AEF" w:usb1="4000207B" w:usb2="00000000" w:usb3="00000000" w:csb0="000001FF" w:csb1="00000000"/>
   </w:font>
 </w:fonts>
 </file>
@@ -3817,8 +4044,8 @@
     <w:rsid w:val="006D517E"/>
     <w:rsid w:val="00901B87"/>
     <w:rsid w:val="009A28B2"/>
+    <w:rsid w:val="009C03D0"/>
     <w:rsid w:val="00A93C97"/>
-    <w:rsid w:val="00B71149"/>
     <w:rsid w:val="00F86C6C"/>
     <w:rsid w:val="00FC0F0D"/>
   </w:rsids>

</xml_diff>